<commit_message>
Minor edit for better paging
</commit_message>
<xml_diff>
--- a/sonim2/ProjectProposal.docx
+++ b/sonim2/ProjectProposal.docx
@@ -77,7 +77,59 @@
           <w:szCs w:val="24"/>
           <w:lang w:eastAsia="en-CA"/>
         </w:rPr>
-        <w:t>Tsunami Solutions Ltd. SafetyLine Sonim Rugged Phone Application</w:t>
+        <w:t xml:space="preserve">Tsunami Solutions Ltd. </w:t>
+      </w:r>
+      <w:proofErr w:type="spellStart"/>
+      <w:r>
+        <w:rPr>
+          <w:rFonts w:ascii="Calibri" w:eastAsia="Times New Roman" w:hAnsi="Calibri" w:cs="Calibri"/>
+          <w:b/>
+          <w:bCs/>
+          <w:color w:val="000000"/>
+          <w:sz w:val="24"/>
+          <w:szCs w:val="24"/>
+          <w:lang w:eastAsia="en-CA"/>
+        </w:rPr>
+        <w:t>SafetyLine</w:t>
+      </w:r>
+      <w:proofErr w:type="spellEnd"/>
+      <w:r>
+        <w:rPr>
+          <w:rFonts w:ascii="Calibri" w:eastAsia="Times New Roman" w:hAnsi="Calibri" w:cs="Calibri"/>
+          <w:b/>
+          <w:bCs/>
+          <w:color w:val="000000"/>
+          <w:sz w:val="24"/>
+          <w:szCs w:val="24"/>
+          <w:lang w:eastAsia="en-CA"/>
+        </w:rPr>
+        <w:t xml:space="preserve"> </w:t>
+      </w:r>
+      <w:proofErr w:type="spellStart"/>
+      <w:r>
+        <w:rPr>
+          <w:rFonts w:ascii="Calibri" w:eastAsia="Times New Roman" w:hAnsi="Calibri" w:cs="Calibri"/>
+          <w:b/>
+          <w:bCs/>
+          <w:color w:val="000000"/>
+          <w:sz w:val="24"/>
+          <w:szCs w:val="24"/>
+          <w:lang w:eastAsia="en-CA"/>
+        </w:rPr>
+        <w:t>Sonim</w:t>
+      </w:r>
+      <w:proofErr w:type="spellEnd"/>
+      <w:r>
+        <w:rPr>
+          <w:rFonts w:ascii="Calibri" w:eastAsia="Times New Roman" w:hAnsi="Calibri" w:cs="Calibri"/>
+          <w:b/>
+          <w:bCs/>
+          <w:color w:val="000000"/>
+          <w:sz w:val="24"/>
+          <w:szCs w:val="24"/>
+          <w:lang w:eastAsia="en-CA"/>
+        </w:rPr>
+        <w:t xml:space="preserve"> Rugged Phone Application</w:t>
       </w:r>
       <w:r>
         <w:rPr>
@@ -98,8 +150,22 @@
           <w:szCs w:val="23"/>
           <w:lang w:eastAsia="en-CA"/>
         </w:rPr>
-        <w:t>Students:</w:t>
-      </w:r>
+        <w:t>Students</w:t>
+      </w:r>
+      <w:proofErr w:type="gramStart"/>
+      <w:r>
+        <w:rPr>
+          <w:rFonts w:ascii="Calibri" w:eastAsia="Times New Roman" w:hAnsi="Calibri" w:cs="Calibri"/>
+          <w:b/>
+          <w:bCs/>
+          <w:color w:val="000000"/>
+          <w:sz w:val="23"/>
+          <w:szCs w:val="23"/>
+          <w:lang w:eastAsia="en-CA"/>
+        </w:rPr>
+        <w:t>:</w:t>
+      </w:r>
+      <w:proofErr w:type="gramEnd"/>
       <w:r>
         <w:rPr>
           <w:rFonts w:ascii="Times New Roman" w:eastAsia="Times New Roman" w:hAnsi="Times New Roman" w:cs="Times New Roman"/>
@@ -138,45 +204,242 @@
         </w:tabs>
         <w:spacing w:after="0" w:line="240" w:lineRule="auto"/>
         <w:rPr>
+          <w:rFonts w:ascii="Calibri" w:eastAsia="Times New Roman" w:hAnsi="Calibri" w:cs="Calibri"/>
+          <w:color w:val="000000"/>
+          <w:sz w:val="23"/>
+          <w:szCs w:val="23"/>
+          <w:lang w:eastAsia="en-CA"/>
+        </w:rPr>
+      </w:pPr>
+      <w:r>
+        <w:rPr>
+          <w:rFonts w:ascii="Calibri" w:eastAsia="Times New Roman" w:hAnsi="Calibri" w:cs="Calibri"/>
+          <w:color w:val="000000"/>
+          <w:sz w:val="23"/>
+          <w:szCs w:val="23"/>
+          <w:lang w:eastAsia="en-CA"/>
+        </w:rPr>
+        <w:t xml:space="preserve">Luke Tao </w:t>
+      </w:r>
+      <w:r>
+        <w:rPr>
+          <w:rFonts w:ascii="Calibri" w:eastAsia="Times New Roman" w:hAnsi="Calibri" w:cs="Calibri"/>
+          <w:color w:val="000000"/>
+          <w:sz w:val="23"/>
+          <w:szCs w:val="23"/>
+          <w:lang w:eastAsia="en-CA"/>
+        </w:rPr>
+        <w:tab/>
+      </w:r>
+      <w:r>
+        <w:rPr>
+          <w:rFonts w:ascii="Calibri" w:eastAsia="Times New Roman" w:hAnsi="Calibri" w:cs="Calibri"/>
+          <w:color w:val="000000"/>
+          <w:sz w:val="23"/>
+          <w:szCs w:val="23"/>
+          <w:lang w:eastAsia="en-CA"/>
+        </w:rPr>
+        <w:tab/>
+      </w:r>
+      <w:r>
+        <w:rPr>
+          <w:rFonts w:eastAsia="Times New Roman" w:cstheme="minorHAnsi"/>
+          <w:sz w:val="23"/>
+          <w:szCs w:val="23"/>
+          <w:lang w:eastAsia="en-CA"/>
+        </w:rPr>
+        <w:t xml:space="preserve">– </w:t>
+      </w:r>
+      <w:r>
+        <w:rPr>
+          <w:rFonts w:cstheme="minorHAnsi"/>
+          <w:sz w:val="23"/>
+          <w:szCs w:val="23"/>
+          <w:shd w:val="clear" w:color="auto" w:fill="FFFFFF"/>
+        </w:rPr>
+        <w:t>luke.loka.tao@gmail.com</w:t>
+      </w:r>
+      <w:r>
+        <w:rPr>
+          <w:rFonts w:eastAsia="Times New Roman" w:cstheme="minorHAnsi"/>
+          <w:sz w:val="23"/>
+          <w:szCs w:val="23"/>
+          <w:lang w:eastAsia="en-CA"/>
+        </w:rPr>
+        <w:br/>
+        <w:t xml:space="preserve">Steve Lo </w:t>
+      </w:r>
+      <w:r>
+        <w:rPr>
+          <w:rFonts w:eastAsia="Times New Roman" w:cstheme="minorHAnsi"/>
+          <w:sz w:val="23"/>
+          <w:szCs w:val="23"/>
+          <w:lang w:eastAsia="en-CA"/>
+        </w:rPr>
+        <w:tab/>
+      </w:r>
+      <w:r>
+        <w:rPr>
+          <w:rFonts w:eastAsia="Times New Roman" w:cstheme="minorHAnsi"/>
+          <w:sz w:val="23"/>
+          <w:szCs w:val="23"/>
+          <w:lang w:eastAsia="en-CA"/>
+        </w:rPr>
+        <w:tab/>
+      </w:r>
+      <w:r>
+        <w:rPr>
+          <w:rFonts w:eastAsia="Times New Roman" w:cstheme="minorHAnsi"/>
+          <w:sz w:val="23"/>
+          <w:szCs w:val="23"/>
+          <w:lang w:eastAsia="en-CA"/>
+        </w:rPr>
+        <w:t xml:space="preserve">– </w:t>
+      </w:r>
+      <w:r>
+        <w:rPr>
+          <w:rFonts w:cstheme="minorHAnsi"/>
+          <w:sz w:val="23"/>
+          <w:szCs w:val="23"/>
+          <w:shd w:val="clear" w:color="auto" w:fill="FFFFFF"/>
+        </w:rPr>
+        <w:t>kashun_lo@hotmail.com</w:t>
+      </w:r>
+      <w:r>
+        <w:rPr>
+          <w:rFonts w:eastAsia="Times New Roman" w:cstheme="minorHAnsi"/>
+          <w:sz w:val="23"/>
+          <w:szCs w:val="23"/>
+          <w:lang w:eastAsia="en-CA"/>
+        </w:rPr>
+        <w:br/>
+        <w:t xml:space="preserve">Aaron Lee </w:t>
+      </w:r>
+      <w:r>
+        <w:rPr>
+          <w:rFonts w:eastAsia="Times New Roman" w:cstheme="minorHAnsi"/>
+          <w:sz w:val="23"/>
+          <w:szCs w:val="23"/>
+          <w:lang w:eastAsia="en-CA"/>
+        </w:rPr>
+        <w:tab/>
+      </w:r>
+      <w:r>
+        <w:rPr>
+          <w:rFonts w:eastAsia="Times New Roman" w:cstheme="minorHAnsi"/>
+          <w:sz w:val="23"/>
+          <w:szCs w:val="23"/>
+          <w:lang w:eastAsia="en-CA"/>
+        </w:rPr>
+        <w:tab/>
+      </w:r>
+      <w:r>
+        <w:rPr>
+          <w:rFonts w:eastAsia="Times New Roman" w:cstheme="minorHAnsi"/>
+          <w:sz w:val="23"/>
+          <w:szCs w:val="23"/>
+          <w:lang w:eastAsia="en-CA"/>
+        </w:rPr>
+        <w:t xml:space="preserve">– </w:t>
+      </w:r>
+      <w:r>
+        <w:rPr>
+          <w:rFonts w:cstheme="minorHAnsi"/>
+          <w:sz w:val="23"/>
+          <w:szCs w:val="23"/>
+          <w:shd w:val="clear" w:color="auto" w:fill="FFFFFF"/>
+        </w:rPr>
+        <w:t>aaron@onefatgiraffe.com</w:t>
+      </w:r>
+      <w:r>
+        <w:rPr>
+          <w:rFonts w:eastAsia="Times New Roman" w:cstheme="minorHAnsi"/>
+          <w:sz w:val="23"/>
+          <w:szCs w:val="23"/>
+          <w:lang w:eastAsia="en-CA"/>
+        </w:rPr>
+        <w:br/>
+      </w:r>
+      <w:r>
+        <w:rPr>
+          <w:rFonts w:eastAsia="Times New Roman" w:cstheme="minorHAnsi"/>
+          <w:sz w:val="23"/>
+          <w:szCs w:val="23"/>
+          <w:lang w:eastAsia="en-CA"/>
+        </w:rPr>
+        <w:br/>
+      </w:r>
+      <w:r>
+        <w:rPr>
+          <w:rFonts w:ascii="Calibri" w:eastAsia="Times New Roman" w:hAnsi="Calibri" w:cs="Calibri"/>
+          <w:b/>
+          <w:bCs/>
+          <w:color w:val="000000"/>
+          <w:sz w:val="23"/>
+          <w:szCs w:val="23"/>
+          <w:lang w:eastAsia="en-CA"/>
+        </w:rPr>
+        <w:t>Supervisor</w:t>
+      </w:r>
+      <w:proofErr w:type="gramStart"/>
+      <w:r>
+        <w:rPr>
+          <w:rFonts w:ascii="Calibri" w:eastAsia="Times New Roman" w:hAnsi="Calibri" w:cs="Calibri"/>
+          <w:b/>
+          <w:bCs/>
+          <w:color w:val="000000"/>
+          <w:sz w:val="23"/>
+          <w:szCs w:val="23"/>
+          <w:lang w:eastAsia="en-CA"/>
+        </w:rPr>
+        <w:t>:</w:t>
+      </w:r>
+      <w:proofErr w:type="gramEnd"/>
+      <w:r>
+        <w:rPr>
           <w:rFonts w:ascii="Times New Roman" w:eastAsia="Times New Roman" w:hAnsi="Times New Roman" w:cs="Times New Roman"/>
           <w:sz w:val="24"/>
           <w:szCs w:val="24"/>
           <w:lang w:eastAsia="en-CA"/>
         </w:rPr>
-      </w:pPr>
-      <w:r>
-        <w:rPr>
-          <w:rFonts w:ascii="Calibri" w:eastAsia="Times New Roman" w:hAnsi="Calibri" w:cs="Calibri"/>
-          <w:color w:val="000000"/>
-          <w:sz w:val="23"/>
-          <w:szCs w:val="23"/>
-          <w:lang w:eastAsia="en-CA"/>
-        </w:rPr>
-        <w:t xml:space="preserve">Luke Tao </w:t>
-      </w:r>
-      <w:r>
-        <w:rPr>
-          <w:rFonts w:ascii="Calibri" w:eastAsia="Times New Roman" w:hAnsi="Calibri" w:cs="Calibri"/>
-          <w:color w:val="000000"/>
-          <w:sz w:val="23"/>
-          <w:szCs w:val="23"/>
-          <w:lang w:eastAsia="en-CA"/>
-        </w:rPr>
-        <w:tab/>
-      </w:r>
-      <w:r>
-        <w:rPr>
-          <w:rFonts w:ascii="Calibri" w:eastAsia="Times New Roman" w:hAnsi="Calibri" w:cs="Calibri"/>
-          <w:color w:val="000000"/>
-          <w:sz w:val="23"/>
-          <w:szCs w:val="23"/>
-          <w:lang w:eastAsia="en-CA"/>
-        </w:rPr>
-        <w:tab/>
-      </w:r>
-      <w:r>
-        <w:rPr>
-          <w:rFonts w:eastAsia="Times New Roman" w:cstheme="minorHAnsi"/>
+        <w:br/>
+      </w:r>
+      <w:proofErr w:type="spellStart"/>
+      <w:r>
+        <w:rPr>
+          <w:rFonts w:ascii="Calibri" w:eastAsia="Times New Roman" w:hAnsi="Calibri" w:cs="Calibri"/>
+          <w:color w:val="000000"/>
+          <w:sz w:val="23"/>
+          <w:szCs w:val="23"/>
+          <w:lang w:eastAsia="en-CA"/>
+        </w:rPr>
+        <w:t>Aman</w:t>
+      </w:r>
+      <w:proofErr w:type="spellEnd"/>
+      <w:r>
+        <w:rPr>
+          <w:rFonts w:ascii="Calibri" w:eastAsia="Times New Roman" w:hAnsi="Calibri" w:cs="Calibri"/>
+          <w:color w:val="000000"/>
+          <w:sz w:val="23"/>
+          <w:szCs w:val="23"/>
+          <w:lang w:eastAsia="en-CA"/>
+        </w:rPr>
+        <w:t xml:space="preserve"> Abdulla</w:t>
+      </w:r>
+      <w:r>
+        <w:rPr>
+          <w:rFonts w:ascii="Calibri" w:eastAsia="Times New Roman" w:hAnsi="Calibri" w:cs="Calibri"/>
+          <w:color w:val="000000"/>
+          <w:sz w:val="23"/>
+          <w:szCs w:val="23"/>
+          <w:lang w:eastAsia="en-CA"/>
+        </w:rPr>
+        <w:t xml:space="preserve"> </w:t>
+      </w:r>
+      <w:r>
+        <w:rPr>
+          <w:rFonts w:ascii="Calibri" w:eastAsia="Times New Roman" w:hAnsi="Calibri" w:cs="Calibri"/>
+          <w:color w:val="000000"/>
           <w:sz w:val="23"/>
           <w:szCs w:val="23"/>
           <w:lang w:eastAsia="en-CA"/>
@@ -185,7 +448,8 @@
       </w:r>
       <w:r>
         <w:rPr>
-          <w:rFonts w:eastAsia="Times New Roman" w:cstheme="minorHAnsi"/>
+          <w:rFonts w:ascii="Calibri" w:eastAsia="Times New Roman" w:hAnsi="Calibri" w:cs="Calibri"/>
+          <w:color w:val="000000"/>
           <w:sz w:val="23"/>
           <w:szCs w:val="23"/>
           <w:lang w:eastAsia="en-CA"/>
@@ -199,181 +463,7 @@
           <w:szCs w:val="23"/>
           <w:shd w:val="clear" w:color="auto" w:fill="FFFFFF"/>
         </w:rPr>
-        <w:t>luke.loka.tao@gmail.com</w:t>
-      </w:r>
-      <w:r>
-        <w:rPr>
-          <w:rFonts w:eastAsia="Times New Roman" w:cstheme="minorHAnsi"/>
-          <w:sz w:val="23"/>
-          <w:szCs w:val="23"/>
-          <w:lang w:eastAsia="en-CA"/>
-        </w:rPr>
-        <w:br/>
-      </w:r>
-      <w:r>
-        <w:rPr>
-          <w:rFonts w:eastAsia="Times New Roman" w:cstheme="minorHAnsi"/>
-          <w:sz w:val="23"/>
-          <w:szCs w:val="23"/>
-          <w:lang w:eastAsia="en-CA"/>
-        </w:rPr>
-        <w:t>Steve Lo</w:t>
-      </w:r>
-      <w:r>
-        <w:rPr>
-          <w:rFonts w:eastAsia="Times New Roman" w:cstheme="minorHAnsi"/>
-          <w:sz w:val="23"/>
-          <w:szCs w:val="23"/>
-          <w:lang w:eastAsia="en-CA"/>
-        </w:rPr>
-        <w:t xml:space="preserve"> </w:t>
-      </w:r>
-      <w:r>
-        <w:rPr>
-          <w:rFonts w:eastAsia="Times New Roman" w:cstheme="minorHAnsi"/>
-          <w:sz w:val="23"/>
-          <w:szCs w:val="23"/>
-          <w:lang w:eastAsia="en-CA"/>
-        </w:rPr>
-        <w:tab/>
-      </w:r>
-      <w:r>
-        <w:rPr>
-          <w:rFonts w:eastAsia="Times New Roman" w:cstheme="minorHAnsi"/>
-          <w:sz w:val="23"/>
-          <w:szCs w:val="23"/>
-          <w:lang w:eastAsia="en-CA"/>
-        </w:rPr>
-        <w:tab/>
-      </w:r>
-      <w:r>
-        <w:rPr>
-          <w:rFonts w:eastAsia="Times New Roman" w:cstheme="minorHAnsi"/>
-          <w:sz w:val="23"/>
-          <w:szCs w:val="23"/>
-          <w:lang w:eastAsia="en-CA"/>
-        </w:rPr>
-        <w:t>–</w:t>
-      </w:r>
-      <w:r>
-        <w:rPr>
-          <w:rFonts w:eastAsia="Times New Roman" w:cstheme="minorHAnsi"/>
-          <w:sz w:val="23"/>
-          <w:szCs w:val="23"/>
-          <w:lang w:eastAsia="en-CA"/>
-        </w:rPr>
-        <w:t xml:space="preserve"> </w:t>
-      </w:r>
-      <w:r>
-        <w:rPr>
-          <w:rFonts w:cstheme="minorHAnsi"/>
-          <w:sz w:val="23"/>
-          <w:szCs w:val="23"/>
-          <w:shd w:val="clear" w:color="auto" w:fill="FFFFFF"/>
-        </w:rPr>
-        <w:t>kashun_lo@hotmail.com</w:t>
-      </w:r>
-      <w:r>
-        <w:rPr>
-          <w:rFonts w:eastAsia="Times New Roman" w:cstheme="minorHAnsi"/>
-          <w:sz w:val="23"/>
-          <w:szCs w:val="23"/>
-          <w:lang w:eastAsia="en-CA"/>
-        </w:rPr>
-        <w:br/>
-      </w:r>
-      <w:r>
-        <w:rPr>
-          <w:rFonts w:eastAsia="Times New Roman" w:cstheme="minorHAnsi"/>
-          <w:sz w:val="23"/>
-          <w:szCs w:val="23"/>
-          <w:lang w:eastAsia="en-CA"/>
-        </w:rPr>
-        <w:t>Aaron</w:t>
-      </w:r>
-      <w:r>
-        <w:rPr>
-          <w:rFonts w:eastAsia="Times New Roman" w:cstheme="minorHAnsi"/>
-          <w:sz w:val="23"/>
-          <w:szCs w:val="23"/>
-          <w:lang w:eastAsia="en-CA"/>
-        </w:rPr>
-        <w:t xml:space="preserve"> </w:t>
-      </w:r>
-      <w:r>
-        <w:rPr>
-          <w:rFonts w:eastAsia="Times New Roman" w:cstheme="minorHAnsi"/>
-          <w:sz w:val="23"/>
-          <w:szCs w:val="23"/>
-          <w:lang w:eastAsia="en-CA"/>
-        </w:rPr>
-        <w:t xml:space="preserve">Lee </w:t>
-      </w:r>
-      <w:r>
-        <w:rPr>
-          <w:rFonts w:eastAsia="Times New Roman" w:cstheme="minorHAnsi"/>
-          <w:sz w:val="23"/>
-          <w:szCs w:val="23"/>
-          <w:lang w:eastAsia="en-CA"/>
-        </w:rPr>
-        <w:tab/>
-      </w:r>
-      <w:r>
-        <w:rPr>
-          <w:rFonts w:eastAsia="Times New Roman" w:cstheme="minorHAnsi"/>
-          <w:sz w:val="23"/>
-          <w:szCs w:val="23"/>
-          <w:lang w:eastAsia="en-CA"/>
-        </w:rPr>
-        <w:tab/>
-      </w:r>
-      <w:r>
-        <w:rPr>
-          <w:rFonts w:eastAsia="Times New Roman" w:cstheme="minorHAnsi"/>
-          <w:sz w:val="23"/>
-          <w:szCs w:val="23"/>
-          <w:lang w:eastAsia="en-CA"/>
-        </w:rPr>
-        <w:t xml:space="preserve">– </w:t>
-      </w:r>
-      <w:r>
-        <w:rPr>
-          <w:rFonts w:cstheme="minorHAnsi"/>
-          <w:sz w:val="23"/>
-          <w:szCs w:val="23"/>
-          <w:shd w:val="clear" w:color="auto" w:fill="FFFFFF"/>
-        </w:rPr>
-        <w:t>aaron@onefatgiraffe.com</w:t>
-      </w:r>
-      <w:r>
-        <w:rPr>
-          <w:rFonts w:eastAsia="Times New Roman" w:cstheme="minorHAnsi"/>
-          <w:sz w:val="23"/>
-          <w:szCs w:val="23"/>
-          <w:lang w:eastAsia="en-CA"/>
-        </w:rPr>
-        <w:br/>
-      </w:r>
-      <w:r>
-        <w:rPr>
-          <w:rFonts w:eastAsia="Times New Roman" w:cstheme="minorHAnsi"/>
-          <w:sz w:val="23"/>
-          <w:szCs w:val="23"/>
-          <w:lang w:eastAsia="en-CA"/>
-        </w:rPr>
-        <w:br/>
-      </w:r>
-      <w:r>
-        <w:rPr>
-          <w:rFonts w:ascii="Calibri" w:eastAsia="Times New Roman" w:hAnsi="Calibri" w:cs="Calibri"/>
-          <w:b/>
-          <w:bCs/>
-          <w:color w:val="000000"/>
-          <w:sz w:val="23"/>
-          <w:szCs w:val="23"/>
-          <w:lang w:eastAsia="en-CA"/>
-        </w:rPr>
-        <w:t>Supervisor:</w:t>
+        <w:t>aabdulla@milliways.bcit.ca</w:t>
       </w:r>
       <w:r>
         <w:rPr>
@@ -386,55 +476,6 @@
       </w:r>
       <w:r>
         <w:rPr>
-          <w:rFonts w:ascii="Calibri" w:eastAsia="Times New Roman" w:hAnsi="Calibri" w:cs="Calibri"/>
-          <w:color w:val="000000"/>
-          <w:sz w:val="23"/>
-          <w:szCs w:val="23"/>
-          <w:lang w:eastAsia="en-CA"/>
-        </w:rPr>
-        <w:t>Aman Abdulla</w:t>
-      </w:r>
-      <w:r>
-        <w:rPr>
-          <w:rFonts w:ascii="Calibri" w:eastAsia="Times New Roman" w:hAnsi="Calibri" w:cs="Calibri"/>
-          <w:color w:val="000000"/>
-          <w:sz w:val="23"/>
-          <w:szCs w:val="23"/>
-          <w:lang w:eastAsia="en-CA"/>
-        </w:rPr>
-        <w:t xml:space="preserve"> </w:t>
-      </w:r>
-      <w:r>
-        <w:rPr>
-          <w:rFonts w:ascii="Calibri" w:eastAsia="Times New Roman" w:hAnsi="Calibri" w:cs="Calibri"/>
-          <w:color w:val="000000"/>
-          <w:sz w:val="23"/>
-          <w:szCs w:val="23"/>
-          <w:lang w:eastAsia="en-CA"/>
-        </w:rPr>
-        <w:t>–</w:t>
-      </w:r>
-      <w:r>
-        <w:rPr>
-          <w:rFonts w:ascii="Calibri" w:eastAsia="Times New Roman" w:hAnsi="Calibri" w:cs="Calibri"/>
-          <w:color w:val="000000"/>
-          <w:sz w:val="23"/>
-          <w:szCs w:val="23"/>
-          <w:lang w:eastAsia="en-CA"/>
-        </w:rPr>
-        <w:t xml:space="preserve"> </w:t>
-      </w:r>
-      <w:r>
-        <w:rPr>
-          <w:rFonts w:cstheme="minorHAnsi"/>
-          <w:sz w:val="23"/>
-          <w:szCs w:val="23"/>
-          <w:shd w:val="clear" w:color="auto" w:fill="FFFFFF"/>
-        </w:rPr>
-        <w:t>aabdulla@milliways.bcit.ca</w:t>
-      </w:r>
-      <w:r>
-        <w:rPr>
           <w:rFonts w:ascii="Times New Roman" w:eastAsia="Times New Roman" w:hAnsi="Times New Roman" w:cs="Times New Roman"/>
           <w:sz w:val="24"/>
           <w:szCs w:val="24"/>
@@ -444,6 +485,48 @@
       </w:r>
       <w:r>
         <w:rPr>
+          <w:rFonts w:ascii="Calibri" w:eastAsia="Times New Roman" w:hAnsi="Calibri" w:cs="Calibri"/>
+          <w:b/>
+          <w:bCs/>
+          <w:color w:val="000000"/>
+          <w:sz w:val="23"/>
+          <w:szCs w:val="23"/>
+          <w:lang w:eastAsia="en-CA"/>
+        </w:rPr>
+        <w:t>Company:</w:t>
+      </w:r>
+      <w:r>
+        <w:rPr>
+          <w:rFonts w:ascii="Calibri" w:eastAsia="Times New Roman" w:hAnsi="Calibri" w:cs="Calibri"/>
+          <w:color w:val="000000"/>
+          <w:sz w:val="23"/>
+          <w:szCs w:val="23"/>
+          <w:lang w:eastAsia="en-CA"/>
+        </w:rPr>
+        <w:t xml:space="preserve"> </w:t>
+      </w:r>
+      <w:r>
+        <w:rPr>
+          <w:rFonts w:ascii="Calibri" w:eastAsia="Times New Roman" w:hAnsi="Calibri" w:cs="Calibri"/>
+          <w:color w:val="000000"/>
+          <w:sz w:val="23"/>
+          <w:szCs w:val="23"/>
+          <w:lang w:eastAsia="en-CA"/>
+        </w:rPr>
+        <w:tab/>
+      </w:r>
+      <w:r>
+        <w:rPr>
+          <w:rFonts w:ascii="Calibri" w:eastAsia="Times New Roman" w:hAnsi="Calibri" w:cs="Calibri"/>
+          <w:color w:val="000000"/>
+          <w:sz w:val="23"/>
+          <w:szCs w:val="23"/>
+          <w:lang w:eastAsia="en-CA"/>
+        </w:rPr>
+        <w:t>Tsunami Solutions Ltd.</w:t>
+      </w:r>
+      <w:r>
+        <w:rPr>
           <w:rFonts w:ascii="Times New Roman" w:eastAsia="Times New Roman" w:hAnsi="Times New Roman" w:cs="Times New Roman"/>
           <w:sz w:val="24"/>
           <w:szCs w:val="24"/>
@@ -461,21 +544,13 @@
           <w:szCs w:val="23"/>
           <w:lang w:eastAsia="en-CA"/>
         </w:rPr>
-        <w:t>Company:</w:t>
-      </w:r>
-      <w:r>
-        <w:rPr>
-          <w:rFonts w:ascii="Calibri" w:eastAsia="Times New Roman" w:hAnsi="Calibri" w:cs="Calibri"/>
-          <w:color w:val="000000"/>
-          <w:sz w:val="23"/>
-          <w:szCs w:val="23"/>
-          <w:lang w:eastAsia="en-CA"/>
-        </w:rPr>
-        <w:t xml:space="preserve"> </w:t>
-      </w:r>
-      <w:r>
-        <w:rPr>
-          <w:rFonts w:ascii="Calibri" w:eastAsia="Times New Roman" w:hAnsi="Calibri" w:cs="Calibri"/>
+        <w:t xml:space="preserve">Contact: </w:t>
+      </w:r>
+      <w:r>
+        <w:rPr>
+          <w:rFonts w:ascii="Calibri" w:eastAsia="Times New Roman" w:hAnsi="Calibri" w:cs="Calibri"/>
+          <w:b/>
+          <w:bCs/>
           <w:color w:val="000000"/>
           <w:sz w:val="23"/>
           <w:szCs w:val="23"/>
@@ -491,7 +566,7 @@
           <w:szCs w:val="23"/>
           <w:lang w:eastAsia="en-CA"/>
         </w:rPr>
-        <w:t>Tsunami Solutions Ltd.</w:t>
+        <w:t>Gabriel Caldwell, VP Operations</w:t>
       </w:r>
       <w:r>
         <w:rPr>
@@ -505,20 +580,16 @@
       <w:r>
         <w:rPr>
           <w:rFonts w:ascii="Calibri" w:eastAsia="Times New Roman" w:hAnsi="Calibri" w:cs="Calibri"/>
-          <w:b/>
-          <w:bCs/>
-          <w:color w:val="000000"/>
-          <w:sz w:val="23"/>
-          <w:szCs w:val="23"/>
-          <w:lang w:eastAsia="en-CA"/>
-        </w:rPr>
-        <w:t xml:space="preserve">Contact: </w:t>
-      </w:r>
-      <w:r>
-        <w:rPr>
-          <w:rFonts w:ascii="Calibri" w:eastAsia="Times New Roman" w:hAnsi="Calibri" w:cs="Calibri"/>
-          <w:b/>
-          <w:bCs/>
+          <w:color w:val="000000"/>
+          <w:sz w:val="23"/>
+          <w:szCs w:val="23"/>
+          <w:lang w:eastAsia="en-CA"/>
+        </w:rPr>
+        <w:t>      </w:t>
+      </w:r>
+      <w:r>
+        <w:rPr>
+          <w:rFonts w:ascii="Calibri" w:eastAsia="Times New Roman" w:hAnsi="Calibri" w:cs="Calibri"/>
           <w:color w:val="000000"/>
           <w:sz w:val="23"/>
           <w:szCs w:val="23"/>
@@ -534,7 +605,7 @@
           <w:szCs w:val="23"/>
           <w:lang w:eastAsia="en-CA"/>
         </w:rPr>
-        <w:t>Gabriel Caldwell, VP Operations</w:t>
+        <w:t>gabriel@tsunamisolutionsltd.com</w:t>
       </w:r>
       <w:r>
         <w:rPr>
@@ -553,7 +624,7 @@
           <w:szCs w:val="23"/>
           <w:lang w:eastAsia="en-CA"/>
         </w:rPr>
-        <w:t>      </w:t>
+        <w:t>                </w:t>
       </w:r>
       <w:r>
         <w:rPr>
@@ -573,47 +644,24 @@
           <w:szCs w:val="23"/>
           <w:lang w:eastAsia="en-CA"/>
         </w:rPr>
-        <w:t>gabriel@tsunamisolutionsltd.com</w:t>
-      </w:r>
-      <w:r>
+        <w:t>604-299-5855</w:t>
+      </w:r>
+    </w:p>
+    <w:p>
+      <w:pPr>
+        <w:tabs>
+          <w:tab w:val="left" w:pos="1080"/>
+        </w:tabs>
+        <w:spacing w:after="0" w:line="240" w:lineRule="auto"/>
         <w:rPr>
           <w:rFonts w:ascii="Times New Roman" w:eastAsia="Times New Roman" w:hAnsi="Times New Roman" w:cs="Times New Roman"/>
           <w:sz w:val="24"/>
           <w:szCs w:val="24"/>
           <w:lang w:eastAsia="en-CA"/>
         </w:rPr>
-        <w:br/>
-      </w:r>
-      <w:r>
-        <w:rPr>
-          <w:rFonts w:ascii="Calibri" w:eastAsia="Times New Roman" w:hAnsi="Calibri" w:cs="Calibri"/>
-          <w:color w:val="000000"/>
-          <w:sz w:val="23"/>
-          <w:szCs w:val="23"/>
-          <w:lang w:eastAsia="en-CA"/>
-        </w:rPr>
-        <w:t>                </w:t>
-      </w:r>
-      <w:r>
-        <w:rPr>
-          <w:rFonts w:ascii="Calibri" w:eastAsia="Times New Roman" w:hAnsi="Calibri" w:cs="Calibri"/>
-          <w:color w:val="000000"/>
-          <w:sz w:val="23"/>
-          <w:szCs w:val="23"/>
-          <w:lang w:eastAsia="en-CA"/>
-        </w:rPr>
-        <w:tab/>
-      </w:r>
-      <w:r>
-        <w:rPr>
-          <w:rFonts w:ascii="Calibri" w:eastAsia="Times New Roman" w:hAnsi="Calibri" w:cs="Calibri"/>
-          <w:color w:val="000000"/>
-          <w:sz w:val="23"/>
-          <w:szCs w:val="23"/>
-          <w:lang w:eastAsia="en-CA"/>
-        </w:rPr>
-        <w:t>604-299-5855</w:t>
-      </w:r>
+      </w:pPr>
+      <w:bookmarkStart w:id="0" w:name="_GoBack"/>
+      <w:bookmarkEnd w:id="0"/>
     </w:p>
     <w:p>
       <w:pPr>
@@ -660,7 +708,161 @@
           <w:szCs w:val="23"/>
           <w:lang w:eastAsia="en-CA"/>
         </w:rPr>
-        <w:t>The SafetyLine service offered by Tsunami Solutions is a package that helps monitors the status of people who work alone in Canada and is currently available for work with Android, iPhone and BlackBerry phones. Although the Sonim XP3340 can currently be configured to work with SafetyLine software, the interface is very basic as there are no prompts or messages if the user successfully contacts SafetyLine. The purpose of this project is to make an application coded in Java ME for the Sonim phone to make this process more user friendly. This will allow Tsunami Solutions to offer a better solution for rugged phone users and tap into an additional market area.</w:t>
+        <w:t xml:space="preserve">The </w:t>
+      </w:r>
+      <w:proofErr w:type="spellStart"/>
+      <w:r>
+        <w:rPr>
+          <w:rFonts w:ascii="Calibri" w:eastAsia="Times New Roman" w:hAnsi="Calibri" w:cs="Calibri"/>
+          <w:color w:val="000000"/>
+          <w:sz w:val="23"/>
+          <w:szCs w:val="23"/>
+          <w:lang w:eastAsia="en-CA"/>
+        </w:rPr>
+        <w:t>SafetyLine</w:t>
+      </w:r>
+      <w:proofErr w:type="spellEnd"/>
+      <w:r>
+        <w:rPr>
+          <w:rFonts w:ascii="Calibri" w:eastAsia="Times New Roman" w:hAnsi="Calibri" w:cs="Calibri"/>
+          <w:color w:val="000000"/>
+          <w:sz w:val="23"/>
+          <w:szCs w:val="23"/>
+          <w:lang w:eastAsia="en-CA"/>
+        </w:rPr>
+        <w:t xml:space="preserve"> service offered by Tsunami Solutions is a package that helps monitors the status of people who work alone in Canada and is currently available for work with </w:t>
+      </w:r>
+      <w:proofErr w:type="gramStart"/>
+      <w:r>
+        <w:rPr>
+          <w:rFonts w:ascii="Calibri" w:eastAsia="Times New Roman" w:hAnsi="Calibri" w:cs="Calibri"/>
+          <w:color w:val="000000"/>
+          <w:sz w:val="23"/>
+          <w:szCs w:val="23"/>
+          <w:lang w:eastAsia="en-CA"/>
+        </w:rPr>
+        <w:t>Android</w:t>
+      </w:r>
+      <w:proofErr w:type="gramEnd"/>
+      <w:r>
+        <w:rPr>
+          <w:rFonts w:ascii="Calibri" w:eastAsia="Times New Roman" w:hAnsi="Calibri" w:cs="Calibri"/>
+          <w:color w:val="000000"/>
+          <w:sz w:val="23"/>
+          <w:szCs w:val="23"/>
+          <w:lang w:eastAsia="en-CA"/>
+        </w:rPr>
+        <w:t xml:space="preserve">, iPhone and BlackBerry phones. Although the </w:t>
+      </w:r>
+      <w:proofErr w:type="spellStart"/>
+      <w:r>
+        <w:rPr>
+          <w:rFonts w:ascii="Calibri" w:eastAsia="Times New Roman" w:hAnsi="Calibri" w:cs="Calibri"/>
+          <w:color w:val="000000"/>
+          <w:sz w:val="23"/>
+          <w:szCs w:val="23"/>
+          <w:lang w:eastAsia="en-CA"/>
+        </w:rPr>
+        <w:t>Sonim</w:t>
+      </w:r>
+      <w:proofErr w:type="spellEnd"/>
+      <w:r>
+        <w:rPr>
+          <w:rFonts w:ascii="Calibri" w:eastAsia="Times New Roman" w:hAnsi="Calibri" w:cs="Calibri"/>
+          <w:color w:val="000000"/>
+          <w:sz w:val="23"/>
+          <w:szCs w:val="23"/>
+          <w:lang w:eastAsia="en-CA"/>
+        </w:rPr>
+        <w:t xml:space="preserve"> XP3340 can currently be configured to work with </w:t>
+      </w:r>
+      <w:proofErr w:type="spellStart"/>
+      <w:r>
+        <w:rPr>
+          <w:rFonts w:ascii="Calibri" w:eastAsia="Times New Roman" w:hAnsi="Calibri" w:cs="Calibri"/>
+          <w:color w:val="000000"/>
+          <w:sz w:val="23"/>
+          <w:szCs w:val="23"/>
+          <w:lang w:eastAsia="en-CA"/>
+        </w:rPr>
+        <w:t>SafetyLine</w:t>
+      </w:r>
+      <w:proofErr w:type="spellEnd"/>
+      <w:r>
+        <w:rPr>
+          <w:rFonts w:ascii="Calibri" w:eastAsia="Times New Roman" w:hAnsi="Calibri" w:cs="Calibri"/>
+          <w:color w:val="000000"/>
+          <w:sz w:val="23"/>
+          <w:szCs w:val="23"/>
+          <w:lang w:eastAsia="en-CA"/>
+        </w:rPr>
+        <w:t xml:space="preserve"> software, the interface is very basic as there are no prompts or messages if the user successfully contacts </w:t>
+      </w:r>
+      <w:proofErr w:type="spellStart"/>
+      <w:r>
+        <w:rPr>
+          <w:rFonts w:ascii="Calibri" w:eastAsia="Times New Roman" w:hAnsi="Calibri" w:cs="Calibri"/>
+          <w:color w:val="000000"/>
+          <w:sz w:val="23"/>
+          <w:szCs w:val="23"/>
+          <w:lang w:eastAsia="en-CA"/>
+        </w:rPr>
+        <w:t>SafetyLine</w:t>
+      </w:r>
+      <w:proofErr w:type="spellEnd"/>
+      <w:r>
+        <w:rPr>
+          <w:rFonts w:ascii="Calibri" w:eastAsia="Times New Roman" w:hAnsi="Calibri" w:cs="Calibri"/>
+          <w:color w:val="000000"/>
+          <w:sz w:val="23"/>
+          <w:szCs w:val="23"/>
+          <w:lang w:eastAsia="en-CA"/>
+        </w:rPr>
+        <w:t xml:space="preserve">. The purpose of this project is to make an application coded in Java ME for the </w:t>
+      </w:r>
+      <w:proofErr w:type="spellStart"/>
+      <w:r>
+        <w:rPr>
+          <w:rFonts w:ascii="Calibri" w:eastAsia="Times New Roman" w:hAnsi="Calibri" w:cs="Calibri"/>
+          <w:color w:val="000000"/>
+          <w:sz w:val="23"/>
+          <w:szCs w:val="23"/>
+          <w:lang w:eastAsia="en-CA"/>
+        </w:rPr>
+        <w:t>Sonim</w:t>
+      </w:r>
+      <w:proofErr w:type="spellEnd"/>
+      <w:r>
+        <w:rPr>
+          <w:rFonts w:ascii="Calibri" w:eastAsia="Times New Roman" w:hAnsi="Calibri" w:cs="Calibri"/>
+          <w:color w:val="000000"/>
+          <w:sz w:val="23"/>
+          <w:szCs w:val="23"/>
+          <w:lang w:eastAsia="en-CA"/>
+        </w:rPr>
+        <w:t xml:space="preserve"> phone to make this process more </w:t>
+      </w:r>
+      <w:proofErr w:type="gramStart"/>
+      <w:r>
+        <w:rPr>
+          <w:rFonts w:ascii="Calibri" w:eastAsia="Times New Roman" w:hAnsi="Calibri" w:cs="Calibri"/>
+          <w:color w:val="000000"/>
+          <w:sz w:val="23"/>
+          <w:szCs w:val="23"/>
+          <w:lang w:eastAsia="en-CA"/>
+        </w:rPr>
+        <w:t>user</w:t>
+      </w:r>
+      <w:proofErr w:type="gramEnd"/>
+      <w:r>
+        <w:rPr>
+          <w:rFonts w:ascii="Calibri" w:eastAsia="Times New Roman" w:hAnsi="Calibri" w:cs="Calibri"/>
+          <w:color w:val="000000"/>
+          <w:sz w:val="23"/>
+          <w:szCs w:val="23"/>
+          <w:lang w:eastAsia="en-CA"/>
+        </w:rPr>
+        <w:t xml:space="preserve"> friendly. This will allow Tsunami Solutions to offer a better solution for rugged phone users and tap into an additional market area.</w:t>
       </w:r>
     </w:p>
     <w:p>
@@ -926,7 +1128,51 @@
           <w:lang w:eastAsia="en-CA"/>
         </w:rPr>
         <w:lastRenderedPageBreak/>
-        <w:t>The application should automatically configure the yellow and green buttons on the Sonim phone to speak to the SafetyLine web application.</w:t>
+        <w:t xml:space="preserve">The application should automatically configure the yellow and green buttons on the </w:t>
+      </w:r>
+      <w:proofErr w:type="spellStart"/>
+      <w:r>
+        <w:rPr>
+          <w:rFonts w:ascii="Calibri" w:eastAsia="Times New Roman" w:hAnsi="Calibri" w:cs="Calibri"/>
+          <w:color w:val="000000"/>
+          <w:sz w:val="23"/>
+          <w:szCs w:val="23"/>
+          <w:lang w:eastAsia="en-CA"/>
+        </w:rPr>
+        <w:t>Sonim</w:t>
+      </w:r>
+      <w:proofErr w:type="spellEnd"/>
+      <w:r>
+        <w:rPr>
+          <w:rFonts w:ascii="Calibri" w:eastAsia="Times New Roman" w:hAnsi="Calibri" w:cs="Calibri"/>
+          <w:color w:val="000000"/>
+          <w:sz w:val="23"/>
+          <w:szCs w:val="23"/>
+          <w:lang w:eastAsia="en-CA"/>
+        </w:rPr>
+        <w:t xml:space="preserve"> phone to speak to the </w:t>
+      </w:r>
+      <w:proofErr w:type="spellStart"/>
+      <w:r>
+        <w:rPr>
+          <w:rFonts w:ascii="Calibri" w:eastAsia="Times New Roman" w:hAnsi="Calibri" w:cs="Calibri"/>
+          <w:color w:val="000000"/>
+          <w:sz w:val="23"/>
+          <w:szCs w:val="23"/>
+          <w:lang w:eastAsia="en-CA"/>
+        </w:rPr>
+        <w:t>SafetyLine</w:t>
+      </w:r>
+      <w:proofErr w:type="spellEnd"/>
+      <w:r>
+        <w:rPr>
+          <w:rFonts w:ascii="Calibri" w:eastAsia="Times New Roman" w:hAnsi="Calibri" w:cs="Calibri"/>
+          <w:color w:val="000000"/>
+          <w:sz w:val="23"/>
+          <w:szCs w:val="23"/>
+          <w:lang w:eastAsia="en-CA"/>
+        </w:rPr>
+        <w:t xml:space="preserve"> web application.</w:t>
       </w:r>
     </w:p>
     <w:p>
@@ -964,7 +1210,29 @@
           <w:szCs w:val="23"/>
           <w:lang w:eastAsia="en-CA"/>
         </w:rPr>
-        <w:t>should be able to use the Sonim Accelerometer and GPS features for enhanced safety.</w:t>
+        <w:t xml:space="preserve">should be able to use the </w:t>
+      </w:r>
+      <w:proofErr w:type="spellStart"/>
+      <w:r>
+        <w:rPr>
+          <w:rFonts w:ascii="Calibri" w:eastAsia="Times New Roman" w:hAnsi="Calibri" w:cs="Calibri"/>
+          <w:color w:val="000000"/>
+          <w:sz w:val="23"/>
+          <w:szCs w:val="23"/>
+          <w:lang w:eastAsia="en-CA"/>
+        </w:rPr>
+        <w:t>Sonim</w:t>
+      </w:r>
+      <w:proofErr w:type="spellEnd"/>
+      <w:r>
+        <w:rPr>
+          <w:rFonts w:ascii="Calibri" w:eastAsia="Times New Roman" w:hAnsi="Calibri" w:cs="Calibri"/>
+          <w:color w:val="000000"/>
+          <w:sz w:val="23"/>
+          <w:szCs w:val="23"/>
+          <w:lang w:eastAsia="en-CA"/>
+        </w:rPr>
+        <w:t xml:space="preserve"> Accelerometer and GPS features for enhanced safety.</w:t>
       </w:r>
     </w:p>
     <w:p>
@@ -1070,7 +1338,29 @@
           <w:szCs w:val="23"/>
           <w:lang w:eastAsia="en-CA"/>
         </w:rPr>
-        <w:t>if the message was successfully sent to SafetyLine.</w:t>
+        <w:t xml:space="preserve">if the message was successfully sent to </w:t>
+      </w:r>
+      <w:proofErr w:type="spellStart"/>
+      <w:r>
+        <w:rPr>
+          <w:rFonts w:ascii="Calibri" w:eastAsia="Times New Roman" w:hAnsi="Calibri" w:cs="Calibri"/>
+          <w:color w:val="000000"/>
+          <w:sz w:val="23"/>
+          <w:szCs w:val="23"/>
+          <w:lang w:eastAsia="en-CA"/>
+        </w:rPr>
+        <w:t>SafetyLine</w:t>
+      </w:r>
+      <w:proofErr w:type="spellEnd"/>
+      <w:r>
+        <w:rPr>
+          <w:rFonts w:ascii="Calibri" w:eastAsia="Times New Roman" w:hAnsi="Calibri" w:cs="Calibri"/>
+          <w:color w:val="000000"/>
+          <w:sz w:val="23"/>
+          <w:szCs w:val="23"/>
+          <w:lang w:eastAsia="en-CA"/>
+        </w:rPr>
+        <w:t>.</w:t>
       </w:r>
     </w:p>
     <w:p>
@@ -1151,7 +1441,29 @@
           <w:szCs w:val="23"/>
           <w:lang w:eastAsia="en-CA"/>
         </w:rPr>
-        <w:t>When the green button is held down, it should display “Signed off” on the phone if the message was successfully sent to SafetyLine.</w:t>
+        <w:t xml:space="preserve">When the green button is held down, it should display “Signed off” on the phone if the message was successfully sent to </w:t>
+      </w:r>
+      <w:proofErr w:type="spellStart"/>
+      <w:r>
+        <w:rPr>
+          <w:rFonts w:ascii="Calibri" w:eastAsia="Times New Roman" w:hAnsi="Calibri" w:cs="Calibri"/>
+          <w:color w:val="000000"/>
+          <w:sz w:val="23"/>
+          <w:szCs w:val="23"/>
+          <w:lang w:eastAsia="en-CA"/>
+        </w:rPr>
+        <w:t>SafetyLine</w:t>
+      </w:r>
+      <w:proofErr w:type="spellEnd"/>
+      <w:r>
+        <w:rPr>
+          <w:rFonts w:ascii="Calibri" w:eastAsia="Times New Roman" w:hAnsi="Calibri" w:cs="Calibri"/>
+          <w:color w:val="000000"/>
+          <w:sz w:val="23"/>
+          <w:szCs w:val="23"/>
+          <w:lang w:eastAsia="en-CA"/>
+        </w:rPr>
+        <w:t>.</w:t>
       </w:r>
     </w:p>
     <w:p>
@@ -1295,10 +1607,7 @@
         <w:t>Application demo</w:t>
       </w:r>
     </w:p>
-    <w:p>
-      <w:bookmarkStart w:id="0" w:name="_GoBack"/>
-      <w:bookmarkEnd w:id="0"/>
-    </w:p>
+    <w:p/>
     <w:sectPr>
       <w:pgSz w:w="12240" w:h="15840"/>
       <w:pgMar w:top="1440" w:right="1440" w:bottom="1440" w:left="1440" w:header="708" w:footer="708" w:gutter="0"/>

</xml_diff>